<commit_message>
Correção do Guia Análise e Projeto MaisTransporte na classe de controle
</commit_message>
<xml_diff>
--- a/AnaliseProjeto/Guia Análise e Projeto MaisTransporte.docx
+++ b/AnaliseProjeto/Guia Análise e Projeto MaisTransporte.docx
@@ -804,18 +804,19 @@
         <w:ind w:left="720"/>
         <w:jc w:val="both"/>
       </w:pPr>
-      <w:bookmarkStart w:id="5" w:name="_GoBack"/>
-      <w:bookmarkEnd w:id="5"/>
+      <w:r>
+        <w:lastRenderedPageBreak/>
+        <w:t xml:space="preserve">                                        </w:t>
+      </w:r>
       <w:r>
         <w:rPr>
           <w:noProof/>
         </w:rPr>
-        <w:lastRenderedPageBreak/>
         <w:drawing>
           <wp:inline distT="0" distB="0" distL="0" distR="0">
-            <wp:extent cx="1428750" cy="1038225"/>
-            <wp:effectExtent l="0" t="0" r="0" b="0"/>
-            <wp:docPr id="3" name="Figura1"/>
+            <wp:extent cx="4582164" cy="1600423"/>
+            <wp:effectExtent l="0" t="0" r="8890" b="0"/>
+            <wp:docPr id="10" name="Imagem 10"/>
             <wp:cNvGraphicFramePr>
               <a:graphicFrameLocks xmlns:a="http://schemas.openxmlformats.org/drawingml/2006/main" noChangeAspect="1"/>
             </wp:cNvGraphicFramePr>
@@ -823,21 +824,25 @@
               <a:graphicData uri="http://schemas.openxmlformats.org/drawingml/2006/picture">
                 <pic:pic xmlns:pic="http://schemas.openxmlformats.org/drawingml/2006/picture">
                   <pic:nvPicPr>
-                    <pic:cNvPr id="3" name="Figura1"/>
-                    <pic:cNvPicPr>
-                      <a:picLocks noChangeAspect="1" noChangeArrowheads="1"/>
-                    </pic:cNvPicPr>
+                    <pic:cNvPr id="10" name="Captura de tela 2023-08-27 101211.png"/>
+                    <pic:cNvPicPr/>
                   </pic:nvPicPr>
                   <pic:blipFill>
-                    <a:blip r:embed="rId9"/>
+                    <a:blip r:embed="rId9">
+                      <a:extLst>
+                        <a:ext uri="{28A0092B-C50C-407E-A947-70E740481C1C}">
+                          <a14:useLocalDpi xmlns:a14="http://schemas.microsoft.com/office/drawing/2010/main" val="0"/>
+                        </a:ext>
+                      </a:extLst>
+                    </a:blip>
                     <a:stretch>
                       <a:fillRect/>
                     </a:stretch>
                   </pic:blipFill>
-                  <pic:spPr bwMode="auto">
+                  <pic:spPr>
                     <a:xfrm>
                       <a:off x="0" y="0"/>
-                      <a:ext cx="1428750" cy="1038225"/>
+                      <a:ext cx="4582164" cy="1600423"/>
                     </a:xfrm>
                     <a:prstGeom prst="rect">
                       <a:avLst/>
@@ -849,51 +854,6 @@
           </wp:inline>
         </w:drawing>
       </w:r>
-      <w:r>
-        <w:t xml:space="preserve">                                        </w:t>
-      </w:r>
-      <w:r>
-        <w:rPr>
-          <w:noProof/>
-        </w:rPr>
-        <w:drawing>
-          <wp:inline distT="0" distB="0" distL="0" distR="0">
-            <wp:extent cx="1266825" cy="800100"/>
-            <wp:effectExtent l="0" t="0" r="0" b="0"/>
-            <wp:docPr id="4" name="Figura2"/>
-            <wp:cNvGraphicFramePr>
-              <a:graphicFrameLocks xmlns:a="http://schemas.openxmlformats.org/drawingml/2006/main" noChangeAspect="1"/>
-            </wp:cNvGraphicFramePr>
-            <a:graphic xmlns:a="http://schemas.openxmlformats.org/drawingml/2006/main">
-              <a:graphicData uri="http://schemas.openxmlformats.org/drawingml/2006/picture">
-                <pic:pic xmlns:pic="http://schemas.openxmlformats.org/drawingml/2006/picture">
-                  <pic:nvPicPr>
-                    <pic:cNvPr id="4" name="Figura2"/>
-                    <pic:cNvPicPr>
-                      <a:picLocks noChangeAspect="1" noChangeArrowheads="1"/>
-                    </pic:cNvPicPr>
-                  </pic:nvPicPr>
-                  <pic:blipFill>
-                    <a:blip r:embed="rId10"/>
-                    <a:stretch>
-                      <a:fillRect/>
-                    </a:stretch>
-                  </pic:blipFill>
-                  <pic:spPr bwMode="auto">
-                    <a:xfrm>
-                      <a:off x="0" y="0"/>
-                      <a:ext cx="1266825" cy="800100"/>
-                    </a:xfrm>
-                    <a:prstGeom prst="rect">
-                      <a:avLst/>
-                    </a:prstGeom>
-                  </pic:spPr>
-                </pic:pic>
-              </a:graphicData>
-            </a:graphic>
-          </wp:inline>
-        </w:drawing>
-      </w:r>
     </w:p>
     <w:p>
       <w:pPr>
@@ -922,6 +882,8 @@
         </w:rPr>
         <w:t>Figura 2 – Mapeamento das classes do tipo Controle</w:t>
       </w:r>
+      <w:bookmarkStart w:id="5" w:name="_GoBack"/>
+      <w:bookmarkEnd w:id="5"/>
     </w:p>
     <w:p>
       <w:pPr>
@@ -1092,7 +1054,7 @@
                     </pic:cNvPicPr>
                   </pic:nvPicPr>
                   <pic:blipFill>
-                    <a:blip r:embed="rId11"/>
+                    <a:blip r:embed="rId10"/>
                     <a:srcRect l="15616" t="20861" r="43398" b="52569"/>
                     <a:stretch>
                       <a:fillRect/>
@@ -1349,7 +1311,7 @@
                           <pic:cNvPicPr/>
                         </pic:nvPicPr>
                         <pic:blipFill>
-                          <a:blip r:embed="rId12"/>
+                          <a:blip r:embed="rId11"/>
                           <a:stretch/>
                         </pic:blipFill>
                         <pic:spPr>
@@ -1434,7 +1396,7 @@
                   <o:lock v:ext="edit" aspectratio="t"/>
                 </v:shapetype>
                 <v:shape id="shape_0" ID="Imagem 1" stroked="f" o:allowincell="f" style="position:absolute;left:0;top:-2551;width:7199;height:2534;mso-wrap-style:none;v-text-anchor:middle;mso-position-vertical:top" type="_x0000_t75">
-                  <v:imagedata r:id="rId13" o:detectmouseclick="t"/>
+                  <v:imagedata r:id="rId12" o:detectmouseclick="t"/>
                   <v:stroke color="#3465a4" joinstyle="round" endcap="flat"/>
                   <w10:wrap type="square"/>
                 </v:shape>
@@ -1502,9 +1464,9 @@
       <w:proofErr w:type="spellEnd"/>
     </w:p>
     <w:sectPr>
-      <w:headerReference w:type="default" r:id="rId14"/>
-      <w:footerReference w:type="default" r:id="rId15"/>
-      <w:headerReference w:type="first" r:id="rId16"/>
+      <w:headerReference w:type="default" r:id="rId13"/>
+      <w:footerReference w:type="default" r:id="rId14"/>
+      <w:headerReference w:type="first" r:id="rId15"/>
       <w:pgSz w:w="12240" w:h="15840"/>
       <w:pgMar w:top="1417" w:right="1440" w:bottom="1417" w:left="1440" w:header="720" w:footer="720" w:gutter="0"/>
       <w:cols w:space="720"/>
@@ -1641,7 +1603,7 @@
               <w:noProof/>
               <w:lang w:val="pt-BR"/>
             </w:rPr>
-            <w:t>4</w:t>
+            <w:t>5</w:t>
           </w:r>
           <w:r>
             <w:rPr>
@@ -3455,7 +3417,7 @@
 </file>
 
 <file path=customXml/itemProps1.xml><?xml version="1.0" encoding="utf-8"?>
-<ds:datastoreItem xmlns:ds="http://schemas.openxmlformats.org/officeDocument/2006/customXml" ds:itemID="{8B82518F-BAE7-4B46-B116-EE34911B92D2}">
+<ds:datastoreItem xmlns:ds="http://schemas.openxmlformats.org/officeDocument/2006/customXml" ds:itemID="{AFD81BA5-7B6E-483B-BEAF-4F834FF95E68}">
   <ds:schemaRefs>
     <ds:schemaRef ds:uri="http://schemas.openxmlformats.org/officeDocument/2006/bibliography"/>
   </ds:schemaRefs>

</xml_diff>

<commit_message>
Correção do Guia Análise e Projeto MaisTransporte nas classes Entity
</commit_message>
<xml_diff>
--- a/AnaliseProjeto/Guia Análise e Projeto MaisTransporte.docx
+++ b/AnaliseProjeto/Guia Análise e Projeto MaisTransporte.docx
@@ -882,8 +882,6 @@
         </w:rPr>
         <w:t>Figura 2 – Mapeamento das classes do tipo Controle</w:t>
       </w:r>
-      <w:bookmarkStart w:id="5" w:name="_GoBack"/>
-      <w:bookmarkEnd w:id="5"/>
     </w:p>
     <w:p>
       <w:pPr>
@@ -895,8 +893,8 @@
           <w:lang w:val="pt-BR"/>
         </w:rPr>
       </w:pPr>
-      <w:bookmarkStart w:id="6" w:name="_Toc321330757"/>
-      <w:bookmarkEnd w:id="6"/>
+      <w:bookmarkStart w:id="5" w:name="_Toc321330757"/>
+      <w:bookmarkEnd w:id="5"/>
     </w:p>
     <w:p>
       <w:pPr>
@@ -1029,18 +1027,10 @@
           <w:szCs w:val="20"/>
         </w:rPr>
         <w:drawing>
-          <wp:anchor distT="0" distB="0" distL="0" distR="0" simplePos="0" relativeHeight="6" behindDoc="0" locked="0" layoutInCell="0" allowOverlap="1">
-            <wp:simplePos x="0" y="0"/>
-            <wp:positionH relativeFrom="column">
-              <wp:posOffset>438150</wp:posOffset>
-            </wp:positionH>
-            <wp:positionV relativeFrom="paragraph">
-              <wp:posOffset>41275</wp:posOffset>
-            </wp:positionV>
-            <wp:extent cx="5278120" cy="1922780"/>
+          <wp:inline distT="0" distB="0" distL="0" distR="0">
+            <wp:extent cx="5372850" cy="2553056"/>
             <wp:effectExtent l="0" t="0" r="0" b="0"/>
-            <wp:wrapSquare wrapText="largest"/>
-            <wp:docPr id="5" name="Figura3 Copia 1 Copia 1"/>
+            <wp:docPr id="11" name="Imagem 11"/>
             <wp:cNvGraphicFramePr>
               <a:graphicFrameLocks xmlns:a="http://schemas.openxmlformats.org/drawingml/2006/main" noChangeAspect="1"/>
             </wp:cNvGraphicFramePr>
@@ -1048,22 +1038,25 @@
               <a:graphicData uri="http://schemas.openxmlformats.org/drawingml/2006/picture">
                 <pic:pic xmlns:pic="http://schemas.openxmlformats.org/drawingml/2006/picture">
                   <pic:nvPicPr>
-                    <pic:cNvPr id="5" name="Figura3 Copia 1 Copia 1"/>
-                    <pic:cNvPicPr>
-                      <a:picLocks noChangeAspect="1" noChangeArrowheads="1"/>
-                    </pic:cNvPicPr>
+                    <pic:cNvPr id="11" name="3.png"/>
+                    <pic:cNvPicPr/>
                   </pic:nvPicPr>
                   <pic:blipFill>
-                    <a:blip r:embed="rId10"/>
-                    <a:srcRect l="15616" t="20861" r="43398" b="52569"/>
+                    <a:blip r:embed="rId10">
+                      <a:extLst>
+                        <a:ext uri="{28A0092B-C50C-407E-A947-70E740481C1C}">
+                          <a14:useLocalDpi xmlns:a14="http://schemas.microsoft.com/office/drawing/2010/main" val="0"/>
+                        </a:ext>
+                      </a:extLst>
+                    </a:blip>
                     <a:stretch>
                       <a:fillRect/>
                     </a:stretch>
                   </pic:blipFill>
-                  <pic:spPr bwMode="auto">
+                  <pic:spPr>
                     <a:xfrm>
                       <a:off x="0" y="0"/>
-                      <a:ext cx="5278120" cy="1922780"/>
+                      <a:ext cx="5372850" cy="2553056"/>
                     </a:xfrm>
                     <a:prstGeom prst="rect">
                       <a:avLst/>
@@ -1072,7 +1065,7 @@
                 </pic:pic>
               </a:graphicData>
             </a:graphic>
-          </wp:anchor>
+          </wp:inline>
         </w:drawing>
       </w:r>
     </w:p>
@@ -1161,16 +1154,133 @@
     </w:p>
     <w:p>
       <w:pPr>
+        <w:rPr>
+          <w:b/>
+          <w:bCs/>
+          <w:sz w:val="24"/>
+          <w:szCs w:val="24"/>
+          <w:lang w:val="pt-BR"/>
+        </w:rPr>
+      </w:pPr>
+      <w:r>
+        <w:rPr>
+          <w:b/>
+          <w:bCs/>
+          <w:sz w:val="24"/>
+          <w:szCs w:val="24"/>
+          <w:lang w:val="pt-BR"/>
+        </w:rPr>
+        <w:t xml:space="preserve">Classe do tipo </w:t>
+      </w:r>
+      <w:proofErr w:type="spellStart"/>
+      <w:r>
+        <w:rPr>
+          <w:b/>
+          <w:bCs/>
+          <w:sz w:val="24"/>
+          <w:szCs w:val="24"/>
+          <w:lang w:val="pt-BR"/>
+        </w:rPr>
+        <w:t>EntityCollection</w:t>
+      </w:r>
+      <w:proofErr w:type="spellEnd"/>
+    </w:p>
+    <w:p>
+      <w:pPr>
+        <w:rPr>
+          <w:sz w:val="24"/>
+          <w:szCs w:val="24"/>
+          <w:lang w:val="pt-BR"/>
+        </w:rPr>
+      </w:pPr>
+    </w:p>
+    <w:p>
+      <w:pPr>
+        <w:pStyle w:val="NormalWeb"/>
+        <w:spacing w:beforeAutospacing="0" w:afterAutospacing="0"/>
+        <w:ind w:left="720"/>
+        <w:jc w:val="both"/>
+        <w:rPr>
+          <w:color w:val="000000"/>
+        </w:rPr>
+      </w:pPr>
+      <w:r>
+        <w:rPr>
+          <w:color w:val="000000" w:themeColor="text1"/>
+        </w:rPr>
+        <w:t xml:space="preserve">Todas as classes do tipo </w:t>
+      </w:r>
+      <w:proofErr w:type="spellStart"/>
+      <w:r>
+        <w:rPr>
+          <w:color w:val="000000" w:themeColor="text1"/>
+        </w:rPr>
+        <w:t>EntityCollection</w:t>
+      </w:r>
+      <w:proofErr w:type="spellEnd"/>
+      <w:r>
+        <w:rPr>
+          <w:color w:val="000000" w:themeColor="text1"/>
+        </w:rPr>
+        <w:t xml:space="preserve"> são substituídas pelo contexto do projeto, dentro do pacote Core. A Figura 4 apresenta um exemplo desse mapeamento.</w:t>
+      </w:r>
+    </w:p>
+    <w:p>
+      <w:pPr>
         <w:pStyle w:val="NormalWeb"/>
         <w:spacing w:beforeAutospacing="0" w:afterAutospacing="0"/>
         <w:ind w:left="720"/>
         <w:jc w:val="center"/>
-        <w:rPr>
-          <w:color w:val="000000"/>
-          <w:sz w:val="20"/>
-          <w:szCs w:val="20"/>
-        </w:rPr>
-      </w:pPr>
+      </w:pPr>
+      <w:r>
+        <w:rPr>
+          <w:noProof/>
+        </w:rPr>
+        <w:lastRenderedPageBreak/>
+        <w:drawing>
+          <wp:inline distT="0" distB="0" distL="0" distR="0">
+            <wp:extent cx="4829849" cy="1629002"/>
+            <wp:effectExtent l="0" t="0" r="8890" b="9525"/>
+            <wp:docPr id="12" name="Imagem 12"/>
+            <wp:cNvGraphicFramePr>
+              <a:graphicFrameLocks xmlns:a="http://schemas.openxmlformats.org/drawingml/2006/main" noChangeAspect="1"/>
+            </wp:cNvGraphicFramePr>
+            <a:graphic xmlns:a="http://schemas.openxmlformats.org/drawingml/2006/main">
+              <a:graphicData uri="http://schemas.openxmlformats.org/drawingml/2006/picture">
+                <pic:pic xmlns:pic="http://schemas.openxmlformats.org/drawingml/2006/picture">
+                  <pic:nvPicPr>
+                    <pic:cNvPr id="12" name="4.png"/>
+                    <pic:cNvPicPr/>
+                  </pic:nvPicPr>
+                  <pic:blipFill>
+                    <a:blip r:embed="rId11">
+                      <a:extLst>
+                        <a:ext uri="{28A0092B-C50C-407E-A947-70E740481C1C}">
+                          <a14:useLocalDpi xmlns:a14="http://schemas.microsoft.com/office/drawing/2010/main" val="0"/>
+                        </a:ext>
+                      </a:extLst>
+                    </a:blip>
+                    <a:stretch>
+                      <a:fillRect/>
+                    </a:stretch>
+                  </pic:blipFill>
+                  <pic:spPr>
+                    <a:xfrm>
+                      <a:off x="0" y="0"/>
+                      <a:ext cx="4829849" cy="1629002"/>
+                    </a:xfrm>
+                    <a:prstGeom prst="rect">
+                      <a:avLst/>
+                    </a:prstGeom>
+                  </pic:spPr>
+                </pic:pic>
+              </a:graphicData>
+            </a:graphic>
+          </wp:inline>
+        </w:drawing>
+      </w:r>
+      <w:bookmarkStart w:id="6" w:name="_GoBack"/>
+      <w:bookmarkEnd w:id="6"/>
     </w:p>
     <w:p>
       <w:pPr>
@@ -1184,266 +1294,6 @@
           <w:szCs w:val="20"/>
         </w:rPr>
       </w:pPr>
-    </w:p>
-    <w:p>
-      <w:pPr>
-        <w:pStyle w:val="NormalWeb"/>
-        <w:spacing w:beforeAutospacing="0" w:afterAutospacing="0"/>
-        <w:ind w:left="720"/>
-        <w:jc w:val="center"/>
-        <w:rPr>
-          <w:color w:val="000000"/>
-          <w:sz w:val="20"/>
-          <w:szCs w:val="20"/>
-        </w:rPr>
-      </w:pPr>
-    </w:p>
-    <w:p>
-      <w:pPr>
-        <w:rPr>
-          <w:b/>
-          <w:bCs/>
-          <w:sz w:val="24"/>
-          <w:szCs w:val="24"/>
-          <w:lang w:val="pt-BR"/>
-        </w:rPr>
-      </w:pPr>
-      <w:r>
-        <w:rPr>
-          <w:b/>
-          <w:bCs/>
-          <w:sz w:val="24"/>
-          <w:szCs w:val="24"/>
-          <w:lang w:val="pt-BR"/>
-        </w:rPr>
-        <w:t xml:space="preserve">Classe do tipo </w:t>
-      </w:r>
-      <w:proofErr w:type="spellStart"/>
-      <w:r>
-        <w:rPr>
-          <w:b/>
-          <w:bCs/>
-          <w:sz w:val="24"/>
-          <w:szCs w:val="24"/>
-          <w:lang w:val="pt-BR"/>
-        </w:rPr>
-        <w:t>EntityCollection</w:t>
-      </w:r>
-      <w:proofErr w:type="spellEnd"/>
-    </w:p>
-    <w:p>
-      <w:pPr>
-        <w:rPr>
-          <w:sz w:val="24"/>
-          <w:szCs w:val="24"/>
-          <w:lang w:val="pt-BR"/>
-        </w:rPr>
-      </w:pPr>
-    </w:p>
-    <w:p>
-      <w:pPr>
-        <w:pStyle w:val="NormalWeb"/>
-        <w:spacing w:beforeAutospacing="0" w:afterAutospacing="0"/>
-        <w:ind w:left="720"/>
-        <w:jc w:val="both"/>
-        <w:rPr>
-          <w:color w:val="000000"/>
-        </w:rPr>
-      </w:pPr>
-      <w:r>
-        <w:rPr>
-          <w:color w:val="000000" w:themeColor="text1"/>
-        </w:rPr>
-        <w:t xml:space="preserve">Todas as classes do tipo </w:t>
-      </w:r>
-      <w:proofErr w:type="spellStart"/>
-      <w:r>
-        <w:rPr>
-          <w:color w:val="000000" w:themeColor="text1"/>
-        </w:rPr>
-        <w:t>EntityCollection</w:t>
-      </w:r>
-      <w:proofErr w:type="spellEnd"/>
-      <w:r>
-        <w:rPr>
-          <w:color w:val="000000" w:themeColor="text1"/>
-        </w:rPr>
-        <w:t xml:space="preserve"> são substituídas pelo contexto do projeto, dentro do pacote Core. A Figura 4 apresenta um exemplo desse mapeamento.</w:t>
-      </w:r>
-    </w:p>
-    <w:bookmarkStart w:id="7" w:name="_Toc456598587"/>
-    <w:bookmarkStart w:id="8" w:name="_Toc18206176"/>
-    <w:p>
-      <w:pPr>
-        <w:pStyle w:val="NormalWeb"/>
-        <w:spacing w:beforeAutospacing="0" w:afterAutospacing="0"/>
-        <w:ind w:left="720"/>
-        <w:jc w:val="center"/>
-      </w:pPr>
-      <w:r>
-        <w:rPr>
-          <w:noProof/>
-        </w:rPr>
-        <w:lastRenderedPageBreak/>
-        <mc:AlternateContent>
-          <mc:Choice Requires="wpg">
-            <w:drawing>
-              <wp:inline distT="0" distB="0" distL="0" distR="0" wp14:anchorId="64F44865">
-                <wp:extent cx="4572000" cy="1609725"/>
-                <wp:effectExtent l="0" t="0" r="0" b="9525"/>
-                <wp:docPr id="6" name="Agrupar 3"/>
-                <wp:cNvGraphicFramePr/>
-                <a:graphic xmlns:a="http://schemas.openxmlformats.org/drawingml/2006/main">
-                  <a:graphicData uri="http://schemas.microsoft.com/office/word/2010/wordprocessingGroup">
-                    <wpg:wgp>
-                      <wpg:cNvGrpSpPr/>
-                      <wpg:grpSpPr>
-                        <a:xfrm>
-                          <a:off x="0" y="0"/>
-                          <a:ext cx="4572000" cy="1609560"/>
-                          <a:chOff x="0" y="0"/>
-                          <a:chExt cx="4572000" cy="1609560"/>
-                        </a:xfrm>
-                      </wpg:grpSpPr>
-                      <pic:pic xmlns:pic="http://schemas.openxmlformats.org/drawingml/2006/picture">
-                        <pic:nvPicPr>
-                          <pic:cNvPr id="7" name="Imagem 1"/>
-                          <pic:cNvPicPr/>
-                        </pic:nvPicPr>
-                        <pic:blipFill>
-                          <a:blip r:embed="rId11"/>
-                          <a:stretch/>
-                        </pic:blipFill>
-                        <pic:spPr>
-                          <a:xfrm>
-                            <a:off x="0" y="0"/>
-                            <a:ext cx="4572000" cy="1609560"/>
-                          </a:xfrm>
-                          <a:prstGeom prst="rect">
-                            <a:avLst/>
-                          </a:prstGeom>
-                          <a:ln w="0">
-                            <a:noFill/>
-                          </a:ln>
-                        </pic:spPr>
-                      </pic:pic>
-                      <wps:wsp>
-                        <wps:cNvPr id="8" name="Seta: para a Direita 2"/>
-                        <wps:cNvSpPr/>
-                        <wps:spPr>
-                          <a:xfrm>
-                            <a:off x="1840320" y="646560"/>
-                            <a:ext cx="1127880" cy="495360"/>
-                          </a:xfrm>
-                          <a:prstGeom prst="rightArrow">
-                            <a:avLst>
-                              <a:gd name="adj1" fmla="val 50000"/>
-                              <a:gd name="adj2" fmla="val 50000"/>
-                            </a:avLst>
-                          </a:prstGeom>
-                          <a:solidFill>
-                            <a:schemeClr val="bg1"/>
-                          </a:solidFill>
-                          <a:ln>
-                            <a:solidFill>
-                              <a:srgbClr val="000000"/>
-                            </a:solidFill>
-                            <a:round/>
-                          </a:ln>
-                        </wps:spPr>
-                        <wps:style>
-                          <a:lnRef idx="2">
-                            <a:schemeClr val="accent1">
-                              <a:shade val="50000"/>
-                            </a:schemeClr>
-                          </a:lnRef>
-                          <a:fillRef idx="1">
-                            <a:schemeClr val="accent1"/>
-                          </a:fillRef>
-                          <a:effectRef idx="0">
-                            <a:scrgbClr r="0" g="0" b="0"/>
-                          </a:effectRef>
-                          <a:fontRef idx="minor"/>
-                        </wps:style>
-                        <wps:bodyPr/>
-                      </wps:wsp>
-                    </wpg:wgp>
-                  </a:graphicData>
-                </a:graphic>
-              </wp:inline>
-            </w:drawing>
-          </mc:Choice>
-          <mc:Fallback>
-            <w:pict>
-              <v:group id="shape_0" alt="Agrupar 3" style="position:absolute;margin-left:0pt;margin-top:-127.55pt;width:360pt;height:126.75pt" coordorigin="0,-2551" coordsize="7200,2535">
-                <v:shapetype id="_x0000_t75" coordsize="21600,21600" o:spt="75" o:preferrelative="t" path="m@4@5l@4@11@9@11@9@5xe" filled="f" stroked="f">
-                  <v:stroke joinstyle="miter"/>
-                  <v:formulas>
-                    <v:f eqn="if lineDrawn pixelLineWidth 0"/>
-                    <v:f eqn="sum @0 1 0"/>
-                    <v:f eqn="sum 0 0 @1"/>
-                    <v:f eqn="prod @2 1 2"/>
-                    <v:f eqn="prod @3 21600 pixelWidth"/>
-                    <v:f eqn="prod @3 21600 pixelHeight"/>
-                    <v:f eqn="sum @0 0 1"/>
-                    <v:f eqn="prod @6 1 2"/>
-                    <v:f eqn="prod @7 21600 pixelWidth"/>
-                    <v:f eqn="sum @8 21600 0"/>
-                    <v:f eqn="prod @7 21600 pixelHeight"/>
-                    <v:f eqn="sum @10 21600 0"/>
-                  </v:formulas>
-                  <v:path o:extrusionok="f" gradientshapeok="t" o:connecttype="rect"/>
-                  <o:lock v:ext="edit" aspectratio="t"/>
-                </v:shapetype>
-                <v:shape id="shape_0" ID="Imagem 1" stroked="f" o:allowincell="f" style="position:absolute;left:0;top:-2551;width:7199;height:2534;mso-wrap-style:none;v-text-anchor:middle;mso-position-vertical:top" type="_x0000_t75">
-                  <v:imagedata r:id="rId12" o:detectmouseclick="t"/>
-                  <v:stroke color="#3465a4" joinstyle="round" endcap="flat"/>
-                  <w10:wrap type="square"/>
-                </v:shape>
-                <v:shapetype id="_x0000_t13" coordsize="21600,21600" o:spt="13" adj="10800,10800" path="m0@5l@3@5l@3,l21600,10800l@3,21600l@3@6l0@6xe">
-                  <v:stroke joinstyle="miter"/>
-                  <v:formulas>
-                    <v:f eqn="val 21600"/>
-                    <v:f eqn="val #1"/>
-                    <v:f eqn="val #0"/>
-                    <v:f eqn="sum width 0 @2"/>
-                    <v:f eqn="prod 1 @1 2"/>
-                    <v:f eqn="sum 10800 0 @4"/>
-                    <v:f eqn="sum 10800 @4 0"/>
-                    <v:f eqn="prod @5 @2 10800"/>
-                    <v:f eqn="sum @3 @7 0"/>
-                  </v:formulas>
-                  <v:path gradientshapeok="t" o:connecttype="rect" textboxrect="0,@5,@8,@6"/>
-                  <v:handles>
-                    <v:h position="0,@5"/>
-                    <v:h position="@3,0"/>
-                  </v:handles>
-                </v:shapetype>
-                <v:shape id="shape_0" ID="Seta: para a Direita 2" path="l-2147483635,-2147483631l-2147483635,0l-2147483622,-2147483632l-2147483635,-2147483623l-2147483635,-2147483629l0,-2147483629xe" fillcolor="white" stroked="t" o:allowincell="f" style="position:absolute;left:2898;top:-1533;width:1775;height:779;mso-wrap-style:none;v-text-anchor:middle;mso-position-vertical:top" type="_x0000_t13">
-                  <v:fill o:detectmouseclick="t" type="solid" color2="black"/>
-                  <v:stroke color="black" weight="25560" joinstyle="round" endcap="flat"/>
-                  <w10:wrap type="square"/>
-                </v:shape>
-              </v:group>
-            </w:pict>
-          </mc:Fallback>
-        </mc:AlternateContent>
-      </w:r>
-      <w:bookmarkEnd w:id="7"/>
-      <w:bookmarkEnd w:id="8"/>
-    </w:p>
-    <w:p>
-      <w:pPr>
-        <w:pStyle w:val="NormalWeb"/>
-        <w:spacing w:beforeAutospacing="0" w:afterAutospacing="0"/>
-        <w:ind w:left="720"/>
-        <w:jc w:val="center"/>
-        <w:rPr>
-          <w:color w:val="000000"/>
-          <w:sz w:val="20"/>
-          <w:szCs w:val="20"/>
-        </w:rPr>
-      </w:pPr>
       <w:r>
         <w:rPr>
           <w:color w:val="000000" w:themeColor="text1"/>
@@ -1464,9 +1314,9 @@
       <w:proofErr w:type="spellEnd"/>
     </w:p>
     <w:sectPr>
-      <w:headerReference w:type="default" r:id="rId13"/>
-      <w:footerReference w:type="default" r:id="rId14"/>
-      <w:headerReference w:type="first" r:id="rId15"/>
+      <w:headerReference w:type="default" r:id="rId12"/>
+      <w:footerReference w:type="default" r:id="rId13"/>
+      <w:headerReference w:type="first" r:id="rId14"/>
       <w:pgSz w:w="12240" w:h="15840"/>
       <w:pgMar w:top="1417" w:right="1440" w:bottom="1417" w:left="1440" w:header="720" w:footer="720" w:gutter="0"/>
       <w:cols w:space="720"/>
@@ -1899,7 +1749,13 @@
             <w:rPr>
               <w:lang w:val="pt-BR"/>
             </w:rPr>
-            <w:t>18/08/2023</w:t>
+            <w:t>27</w:t>
+          </w:r>
+          <w:r>
+            <w:rPr>
+              <w:lang w:val="pt-BR"/>
+            </w:rPr>
+            <w:t>/08/2023</w:t>
           </w:r>
         </w:p>
       </w:tc>
@@ -3417,7 +3273,7 @@
 </file>
 
 <file path=customXml/itemProps1.xml><?xml version="1.0" encoding="utf-8"?>
-<ds:datastoreItem xmlns:ds="http://schemas.openxmlformats.org/officeDocument/2006/customXml" ds:itemID="{AFD81BA5-7B6E-483B-BEAF-4F834FF95E68}">
+<ds:datastoreItem xmlns:ds="http://schemas.openxmlformats.org/officeDocument/2006/customXml" ds:itemID="{220E5EEE-01B2-4996-8088-74C2D053D59A}">
   <ds:schemaRefs>
     <ds:schemaRef ds:uri="http://schemas.openxmlformats.org/officeDocument/2006/bibliography"/>
   </ds:schemaRefs>

</xml_diff>